<commit_message>
tweaks on templates files
</commit_message>
<xml_diff>
--- a/templates/honorarios.docx
+++ b/templates/honorarios.docx
@@ -143,7 +143,7 @@
           <w:szCs w:val="24"/>
           <w:rtl w:val="0"/>
         </w:rPr>
-        <w:t xml:space="preserve">pessoa natural, brasileira, portadora da Cédula de Identidade RG nº {{rg}} {{doc_emissao}}, inscrito no CPF/MF sob o nº {{cpf}}, residente e domiciliado à {{logradouro}}, nº{{numero}}, {{complemento}}, {{bairro}}, {{cidade}}, {{estado}}, CEP: {{cep}}, a seguir denominado simplesmente de </w:t>
+        <w:t xml:space="preserve">pessoa natural, brasileira, portadora da Cédula de Identidade RG nº {{rg}}, inscrito no CPF/MF sob o nº {{cpf}}, residente e domiciliado à {{logradouro}}, nº{{numero}}, {{complemento}}, {{bairro}}, {{cidade}}, {{estado}}, CEP: {{cep}}, a seguir denominado simplesmente de </w:t>
       </w:r>
       <w:r>
         <w:rPr>
@@ -2270,7 +2270,7 @@
           <w:vertAlign w:val="baseline"/>
           <w:rtl w:val="0"/>
         </w:rPr>
-        <w:t xml:space="preserve">R$ 5.000,00 (Cinco mil reais), </w:t>
+        <w:t xml:space="preserve">{{currency}} 5.000,00 (Cinco mil reais), </w:t>
       </w:r>
       <w:r>
         <w:rPr>

</xml_diff>